<commit_message>
Modified Employee Command List | Exported to PDF
</commit_message>
<xml_diff>
--- a/GUI Employee Command List.docx
+++ b/GUI Employee Command List.docx
@@ -12,37 +12,112 @@
       <w:r>
         <w:rPr>
           <w:b/>
+          <w:noProof/>
         </w:rPr>
-        <w:t>GUI Employee (Admin) Commands:</w:t>
+        <w:drawing>
+          <wp:anchor distT="0" distB="0" distL="114300" distR="114300" simplePos="0" relativeHeight="251658240" behindDoc="0" locked="0" layoutInCell="1" allowOverlap="1" wp14:anchorId="604265A8">
+            <wp:simplePos x="0" y="0"/>
+            <wp:positionH relativeFrom="column">
+              <wp:posOffset>1752600</wp:posOffset>
+            </wp:positionH>
+            <wp:positionV relativeFrom="paragraph">
+              <wp:posOffset>0</wp:posOffset>
+            </wp:positionV>
+            <wp:extent cx="2266950" cy="809625"/>
+            <wp:effectExtent l="0" t="0" r="0" b="9525"/>
+            <wp:wrapSquare wrapText="bothSides"/>
+            <wp:docPr id="1" name="Picture 1" descr="A picture containing clipart&#10;&#10;Description generated with high confidence"/>
+            <wp:cNvGraphicFramePr>
+              <a:graphicFrameLocks xmlns:a="http://schemas.openxmlformats.org/drawingml/2006/main" noChangeAspect="1"/>
+            </wp:cNvGraphicFramePr>
+            <a:graphic xmlns:a="http://schemas.openxmlformats.org/drawingml/2006/main">
+              <a:graphicData uri="http://schemas.openxmlformats.org/drawingml/2006/picture">
+                <pic:pic xmlns:pic="http://schemas.openxmlformats.org/drawingml/2006/picture">
+                  <pic:nvPicPr>
+                    <pic:cNvPr id="1" name="queued2.jpg"/>
+                    <pic:cNvPicPr/>
+                  </pic:nvPicPr>
+                  <pic:blipFill>
+                    <a:blip r:embed="rId4">
+                      <a:extLst>
+                        <a:ext uri="{28A0092B-C50C-407E-A947-70E740481C1C}">
+                          <a14:useLocalDpi xmlns:a14="http://schemas.microsoft.com/office/drawing/2010/main" val="0"/>
+                        </a:ext>
+                      </a:extLst>
+                    </a:blip>
+                    <a:stretch>
+                      <a:fillRect/>
+                    </a:stretch>
+                  </pic:blipFill>
+                  <pic:spPr>
+                    <a:xfrm>
+                      <a:off x="0" y="0"/>
+                      <a:ext cx="2266950" cy="809625"/>
+                    </a:xfrm>
+                    <a:prstGeom prst="rect">
+                      <a:avLst/>
+                    </a:prstGeom>
+                  </pic:spPr>
+                </pic:pic>
+              </a:graphicData>
+            </a:graphic>
+          </wp:anchor>
+        </w:drawing>
       </w:r>
     </w:p>
     <w:p>
+      <w:pPr>
+        <w:jc w:val="center"/>
+        <w:rPr>
+          <w:b/>
+        </w:rPr>
+      </w:pPr>
+    </w:p>
+    <w:p>
+      <w:pPr>
+        <w:jc w:val="center"/>
+        <w:rPr>
+          <w:b/>
+        </w:rPr>
+      </w:pPr>
+    </w:p>
+    <w:p>
+      <w:pPr>
+        <w:jc w:val="center"/>
+        <w:rPr>
+          <w:b/>
+        </w:rPr>
+      </w:pPr>
+      <w:proofErr w:type="spellStart"/>
       <w:r>
         <w:rPr>
           <w:b/>
+          <w:shd w:val="clear" w:color="auto" w:fill="FFFFFF"/>
         </w:rPr>
-        <w:t>a</w:t>
+        <w:t>Qu</w:t>
       </w:r>
       <w:r>
         <w:rPr>
           <w:b/>
+          <w:shd w:val="clear" w:color="auto" w:fill="FFFFFF"/>
         </w:rPr>
-        <w:t>bout</w:t>
+        <w:t>·</w:t>
       </w:r>
-      <w:r>
-        <w:t xml:space="preserve"> - </w:t>
-      </w:r>
-      <w:r>
-        <w:t>display information about this program</w:t>
-      </w:r>
-    </w:p>
-    <w:p>
       <w:r>
         <w:rPr>
           <w:b/>
+          <w:shd w:val="clear" w:color="auto" w:fill="FFFFFF"/>
         </w:rPr>
-        <w:t>admin</w:t>
+        <w:t>eu</w:t>
       </w:r>
+      <w:r>
+        <w:rPr>
+          <w:b/>
+          <w:shd w:val="clear" w:color="auto" w:fill="FFFFFF"/>
+        </w:rPr>
+        <w:t>·ed</w:t>
+      </w:r>
+      <w:proofErr w:type="spellEnd"/>
       <w:r>
         <w:rPr>
           <w:b/>
@@ -50,32 +125,11 @@
         <w:t xml:space="preserve"> </w:t>
       </w:r>
       <w:r>
-        <w:t xml:space="preserve">- </w:t>
-      </w:r>
-      <w:r>
-        <w:t>to enter admin password for current user for higher level permissions</w:t>
-      </w:r>
-    </w:p>
-    <w:p>
-      <w:proofErr w:type="spellStart"/>
-      <w:r>
         <w:rPr>
           <w:b/>
         </w:rPr>
-        <w:t>changeTicket</w:t>
+        <w:t>GUI Employee (Admin) Commands:</w:t>
       </w:r>
-      <w:proofErr w:type="spellEnd"/>
-      <w:r>
-        <w:t xml:space="preserve"> - </w:t>
-      </w:r>
-      <w:r>
-        <w:t xml:space="preserve">to change an </w:t>
-      </w:r>
-      <w:proofErr w:type="spellStart"/>
-      <w:r>
-        <w:t>empl</w:t>
-      </w:r>
-      <w:proofErr w:type="spellEnd"/>
     </w:p>
     <w:tbl>
       <w:tblPr>
@@ -205,6 +259,8 @@
               </w:rPr>
               <w:t>changeTicket</w:t>
             </w:r>
+            <w:bookmarkStart w:id="0" w:name="_GoBack"/>
+            <w:bookmarkEnd w:id="0"/>
             <w:proofErr w:type="spellEnd"/>
           </w:p>
         </w:tc>
@@ -366,6 +422,7 @@
               <w:t xml:space="preserve"> - to display a real-time panel of the current queue.</w:t>
             </w:r>
           </w:p>
+          <w:p/>
           <w:p>
             <w:r>
               <w:t xml:space="preserve">*will be difficult to implement and program. my initial thoughts about how I </w:t>
@@ -488,11 +545,8 @@
           <w:p/>
           <w:p>
             <w:r>
-              <w:t xml:space="preserve">*logs every command made, by who it was made, and the time at which it was executed </w:t>
-            </w:r>
-            <w:r>
               <w:lastRenderedPageBreak/>
-              <w:t>(whenever somebody hits "enter" in the console</w:t>
+              <w:t>*logs every command made, by who it was made, and the time at which it was executed (whenever somebody hits "enter" in the console</w:t>
             </w:r>
           </w:p>
           <w:p/>
@@ -667,10 +721,7 @@
           <w:p/>
           <w:p>
             <w:r>
-              <w:t>*bring up separate window where the SQL command in its</w:t>
-            </w:r>
-            <w:r>
-              <w:t xml:space="preserve"> entirety is typed</w:t>
+              <w:t>*bring up separate window where the SQL command in its entirety is typed</w:t>
             </w:r>
           </w:p>
         </w:tc>
@@ -760,19 +811,13 @@
           </w:tcPr>
           <w:p>
             <w:r>
-              <w:t>to completely remove a user from the database (highly unadvised</w:t>
-            </w:r>
-            <w:r>
-              <w:t>)</w:t>
+              <w:t>to completely remove a user from the database (highly unadvised)</w:t>
             </w:r>
           </w:p>
           <w:p/>
           <w:p>
             <w:r>
-              <w:t>*</w:t>
-            </w:r>
-            <w:r>
-              <w:t>delete their entire row in the database.</w:t>
+              <w:t>*delete their entire row in the database.</w:t>
             </w:r>
           </w:p>
         </w:tc>
@@ -808,13 +853,7 @@
           <w:p/>
           <w:p>
             <w:r>
-              <w:t>*result displayed in log. Have user specify the customer's</w:t>
-            </w:r>
-            <w:r>
-              <w:t xml:space="preserve"> </w:t>
-            </w:r>
-            <w:r>
-              <w:t>name and/or phone number</w:t>
+              <w:t>*result displayed in log. Have user specify the customer's name and/or phone number</w:t>
             </w:r>
           </w:p>
         </w:tc>
@@ -881,8 +920,6 @@
       <w:pPr>
         <w:jc w:val="center"/>
       </w:pPr>
-      <w:bookmarkStart w:id="0" w:name="_GoBack"/>
-      <w:bookmarkEnd w:id="0"/>
       <w:r>
         <w:t xml:space="preserve">    </w:t>
       </w:r>

</xml_diff>